<commit_message>
A few suggestions - slightly revised.
</commit_message>
<xml_diff>
--- a/references/TrainingPlan.summer2021.HB.docx
+++ b/references/TrainingPlan.summer2021.HB.docx
@@ -93,23 +93,31 @@
           <w:sz w:val="20"/>
           <w:szCs w:val="20"/>
         </w:rPr>
-        <w:t xml:space="preserve">June </w:t>
-      </w:r>
-      <w:r>
-        <w:rPr>
-          <w:rFonts w:ascii="Arial" w:hAnsi="Arial" w:cs="Arial"/>
-          <w:sz w:val="20"/>
-          <w:szCs w:val="20"/>
-        </w:rPr>
-        <w:t>2</w:t>
-      </w:r>
-      <w:r>
-        <w:rPr>
-          <w:rFonts w:ascii="Arial" w:hAnsi="Arial" w:cs="Arial"/>
-          <w:sz w:val="20"/>
-          <w:szCs w:val="20"/>
-        </w:rPr>
-        <w:t>8</w:t>
+        <w:t>Ju</w:t>
+      </w:r>
+      <w:r>
+        <w:rPr>
+          <w:rFonts w:ascii="Arial" w:hAnsi="Arial" w:cs="Arial"/>
+          <w:sz w:val="20"/>
+          <w:szCs w:val="20"/>
+        </w:rPr>
+        <w:t>ly</w:t>
+      </w:r>
+      <w:r>
+        <w:rPr>
+          <w:rFonts w:ascii="Arial" w:hAnsi="Arial" w:cs="Arial"/>
+          <w:sz w:val="20"/>
+          <w:szCs w:val="20"/>
+        </w:rPr>
+        <w:t xml:space="preserve"> </w:t>
+      </w:r>
+      <w:r>
+        <w:rPr>
+          <w:rFonts w:ascii="Arial" w:hAnsi="Arial" w:cs="Arial"/>
+          <w:sz w:val="20"/>
+          <w:szCs w:val="20"/>
+        </w:rPr>
+        <w:t>13</w:t>
       </w:r>
       <w:r>
         <w:rPr>
@@ -3858,9 +3866,12 @@
           <w:numId w:val="8"/>
         </w:numPr>
         <w:rPr>
-          <w:rFonts w:ascii="Arial" w:hAnsi="Arial" w:cs="Arial"/>
-          <w:sz w:val="20"/>
-          <w:szCs w:val="20"/>
+          <w:rStyle w:val="Hyperlink"/>
+          <w:rFonts w:ascii="Arial" w:hAnsi="Arial" w:cs="Arial"/>
+          <w:color w:val="auto"/>
+          <w:sz w:val="20"/>
+          <w:szCs w:val="20"/>
+          <w:u w:val="none"/>
         </w:rPr>
       </w:pPr>
       <w:r>
@@ -3887,6 +3898,28 @@
       <w:pPr>
         <w:pStyle w:val="ListParagraph"/>
         <w:numPr>
+          <w:ilvl w:val="2"/>
+          <w:numId w:val="8"/>
+        </w:numPr>
+        <w:rPr>
+          <w:rFonts w:ascii="Arial" w:hAnsi="Arial" w:cs="Arial"/>
+          <w:sz w:val="20"/>
+          <w:szCs w:val="20"/>
+        </w:rPr>
+      </w:pPr>
+      <w:r>
+        <w:rPr>
+          <w:rFonts w:ascii="Arial" w:hAnsi="Arial" w:cs="Arial"/>
+          <w:sz w:val="20"/>
+          <w:szCs w:val="20"/>
+        </w:rPr>
+        <w:t>Probability cutoff: p &gt; 0.01</w:t>
+      </w:r>
+    </w:p>
+    <w:p>
+      <w:pPr>
+        <w:pStyle w:val="ListParagraph"/>
+        <w:numPr>
           <w:ilvl w:val="0"/>
           <w:numId w:val="8"/>
         </w:numPr>
@@ -4005,6 +4038,7 @@
           <w:szCs w:val="20"/>
           <w:u w:val="none"/>
         </w:rPr>
+        <w:lastRenderedPageBreak/>
         <w:t xml:space="preserve">Compare automatically identified sites </w:t>
       </w:r>
       <w:r>

</xml_diff>

<commit_message>
Detailed specifications for PRO-compatibility check and resiude mutation
</commit_message>
<xml_diff>
--- a/references/TrainingPlan.summer2021.HB.docx
+++ b/references/TrainingPlan.summer2021.HB.docx
@@ -1,6 +1,6 @@
 
 <file path=word/document.xml><?xml version="1.0" encoding="utf-8"?>
-<w:document xmlns:wpc="http://schemas.microsoft.com/office/word/2010/wordprocessingCanvas" xmlns:cx="http://schemas.microsoft.com/office/drawing/2014/chartex" xmlns:cx1="http://schemas.microsoft.com/office/drawing/2015/9/8/chartex" xmlns:cx2="http://schemas.microsoft.com/office/drawing/2015/10/21/chartex" xmlns:cx3="http://schemas.microsoft.com/office/drawing/2016/5/9/chartex" xmlns:cx4="http://schemas.microsoft.com/office/drawing/2016/5/10/chartex" xmlns:cx5="http://schemas.microsoft.com/office/drawing/2016/5/11/chartex" xmlns:cx6="http://schemas.microsoft.com/office/drawing/2016/5/12/chartex" xmlns:cx7="http://schemas.microsoft.com/office/drawing/2016/5/13/chartex" xmlns:cx8="http://schemas.microsoft.com/office/drawing/2016/5/14/chartex" xmlns:mc="http://schemas.openxmlformats.org/markup-compatibility/2006" xmlns:aink="http://schemas.microsoft.com/office/drawing/2016/ink" xmlns:am3d="http://schemas.microsoft.com/office/drawing/2017/model3d" xmlns:o="urn:schemas-microsoft-com:office:office" xmlns:r="http://schemas.openxmlformats.org/officeDocument/2006/relationships" xmlns:m="http://schemas.openxmlformats.org/officeDocument/2006/math" xmlns:v="urn:schemas-microsoft-com:vml" xmlns:wp14="http://schemas.microsoft.com/office/word/2010/wordprocessingDrawing" xmlns:wp="http://schemas.openxmlformats.org/drawingml/2006/wordprocessingDrawing" xmlns:w10="urn:schemas-microsoft-com:office:word" xmlns:w="http://schemas.openxmlformats.org/wordprocessingml/2006/main" xmlns:w14="http://schemas.microsoft.com/office/word/2010/wordml" xmlns:w15="http://schemas.microsoft.com/office/word/2012/wordml" xmlns:w16cex="http://schemas.microsoft.com/office/word/2018/wordml/cex" xmlns:w16cid="http://schemas.microsoft.com/office/word/2016/wordml/cid" xmlns:w16="http://schemas.microsoft.com/office/word/2018/wordml" xmlns:w16se="http://schemas.microsoft.com/office/word/2015/wordml/symex" xmlns:wpg="http://schemas.microsoft.com/office/word/2010/wordprocessingGroup" xmlns:wpi="http://schemas.microsoft.com/office/word/2010/wordprocessingInk" xmlns:wne="http://schemas.microsoft.com/office/word/2006/wordml" xmlns:wps="http://schemas.microsoft.com/office/word/2010/wordprocessingShape" mc:Ignorable="w14 w15 w16se w16cid w16 w16cex wp14">
+<w:document xmlns:wpc="http://schemas.microsoft.com/office/word/2010/wordprocessingCanvas" xmlns:cx="http://schemas.microsoft.com/office/drawing/2014/chartex" xmlns:cx1="http://schemas.microsoft.com/office/drawing/2015/9/8/chartex" xmlns:cx2="http://schemas.microsoft.com/office/drawing/2015/10/21/chartex" xmlns:cx3="http://schemas.microsoft.com/office/drawing/2016/5/9/chartex" xmlns:cx4="http://schemas.microsoft.com/office/drawing/2016/5/10/chartex" xmlns:cx5="http://schemas.microsoft.com/office/drawing/2016/5/11/chartex" xmlns:cx6="http://schemas.microsoft.com/office/drawing/2016/5/12/chartex" xmlns:cx7="http://schemas.microsoft.com/office/drawing/2016/5/13/chartex" xmlns:cx8="http://schemas.microsoft.com/office/drawing/2016/5/14/chartex" xmlns:mc="http://schemas.openxmlformats.org/markup-compatibility/2006" xmlns:aink="http://schemas.microsoft.com/office/drawing/2016/ink" xmlns:am3d="http://schemas.microsoft.com/office/drawing/2017/model3d" xmlns:o="urn:schemas-microsoft-com:office:office" xmlns:r="http://schemas.openxmlformats.org/officeDocument/2006/relationships" xmlns:m="http://schemas.openxmlformats.org/officeDocument/2006/math" xmlns:v="urn:schemas-microsoft-com:vml" xmlns:wp14="http://schemas.microsoft.com/office/word/2010/wordprocessingDrawing" xmlns:wp="http://schemas.openxmlformats.org/drawingml/2006/wordprocessingDrawing" xmlns:w10="urn:schemas-microsoft-com:office:word" xmlns:w="http://schemas.openxmlformats.org/wordprocessingml/2006/main" xmlns:w14="http://schemas.microsoft.com/office/word/2010/wordml" xmlns:w15="http://schemas.microsoft.com/office/word/2012/wordml" xmlns:w16cex="http://schemas.microsoft.com/office/word/2018/wordml/cex" xmlns:w16cid="http://schemas.microsoft.com/office/word/2016/wordml/cid" xmlns:w16="http://schemas.microsoft.com/office/word/2018/wordml" xmlns:w16sdtdh="http://schemas.microsoft.com/office/word/2020/wordml/sdtdatahash" xmlns:w16se="http://schemas.microsoft.com/office/word/2015/wordml/symex" xmlns:wpg="http://schemas.microsoft.com/office/word/2010/wordprocessingGroup" xmlns:wpi="http://schemas.microsoft.com/office/word/2010/wordprocessingInk" xmlns:wne="http://schemas.microsoft.com/office/word/2006/wordml" xmlns:wps="http://schemas.microsoft.com/office/word/2010/wordprocessingShape" mc:Ignorable="w14 w15 w16se w16cid w16 w16cex w16sdtdh wp14">
   <w:body>
     <w:p>
       <w:pPr>
@@ -3105,29 +3105,7 @@
           <w:sz w:val="20"/>
           <w:szCs w:val="20"/>
         </w:rPr>
-        <w:t xml:space="preserve">, phi, </w:t>
-      </w:r>
-      <w:proofErr w:type="gramStart"/>
-      <w:r>
-        <w:rPr>
-          <w:rFonts w:ascii="Arial" w:hAnsi="Arial" w:cs="Arial"/>
-          <w:color w:val="202124"/>
-          <w:spacing w:val="2"/>
-          <w:sz w:val="20"/>
-          <w:szCs w:val="20"/>
-        </w:rPr>
-        <w:t>psi</w:t>
-      </w:r>
-      <w:proofErr w:type="gramEnd"/>
-      <w:r>
-        <w:rPr>
-          <w:rFonts w:ascii="Arial" w:hAnsi="Arial" w:cs="Arial"/>
-          <w:color w:val="202124"/>
-          <w:spacing w:val="2"/>
-          <w:sz w:val="20"/>
-          <w:szCs w:val="20"/>
-        </w:rPr>
-        <w:t xml:space="preserve"> and secondary structural assignment </w:t>
+        <w:t xml:space="preserve">, phi, psi and secondary structural assignment </w:t>
       </w:r>
       <w:r>
         <w:rPr>
@@ -3716,7 +3694,29 @@
           <w:szCs w:val="20"/>
           <w:u w:val="none"/>
         </w:rPr>
-        <w:t>Get proline-compatible positions</w:t>
+        <w:t>Check</w:t>
+      </w:r>
+      <w:r>
+        <w:rPr>
+          <w:rStyle w:val="Hyperlink"/>
+          <w:rFonts w:ascii="Arial" w:hAnsi="Arial" w:cs="Arial"/>
+          <w:color w:val="auto"/>
+          <w:sz w:val="20"/>
+          <w:szCs w:val="20"/>
+          <w:u w:val="none"/>
+        </w:rPr>
+        <w:t xml:space="preserve"> </w:t>
+      </w:r>
+      <w:r>
+        <w:rPr>
+          <w:rStyle w:val="Hyperlink"/>
+          <w:rFonts w:ascii="Arial" w:hAnsi="Arial" w:cs="Arial"/>
+          <w:color w:val="auto"/>
+          <w:sz w:val="20"/>
+          <w:szCs w:val="20"/>
+          <w:u w:val="none"/>
+        </w:rPr>
+        <w:t>backbone compatibility of proline</w:t>
       </w:r>
     </w:p>
     <w:p>
@@ -3744,6 +3744,390 @@
           <w:szCs w:val="20"/>
           <w:u w:val="none"/>
         </w:rPr>
+        <w:t>A class</w:t>
+      </w:r>
+      <w:r>
+        <w:rPr>
+          <w:rStyle w:val="Hyperlink"/>
+          <w:rFonts w:ascii="Arial" w:hAnsi="Arial" w:cs="Arial"/>
+          <w:color w:val="auto"/>
+          <w:sz w:val="20"/>
+          <w:szCs w:val="20"/>
+          <w:u w:val="none"/>
+        </w:rPr>
+        <w:t xml:space="preserve"> to handle proline backbone compatibility</w:t>
+      </w:r>
+    </w:p>
+    <w:p>
+      <w:pPr>
+        <w:pStyle w:val="ListParagraph"/>
+        <w:numPr>
+          <w:ilvl w:val="2"/>
+          <w:numId w:val="8"/>
+        </w:numPr>
+        <w:rPr>
+          <w:rStyle w:val="Hyperlink"/>
+          <w:rFonts w:ascii="Arial" w:hAnsi="Arial" w:cs="Arial"/>
+          <w:color w:val="auto"/>
+          <w:sz w:val="20"/>
+          <w:szCs w:val="20"/>
+          <w:u w:val="none"/>
+        </w:rPr>
+      </w:pPr>
+      <w:r>
+        <w:rPr>
+          <w:rStyle w:val="Hyperlink"/>
+          <w:rFonts w:ascii="Arial" w:hAnsi="Arial" w:cs="Arial"/>
+          <w:color w:val="auto"/>
+          <w:sz w:val="20"/>
+          <w:szCs w:val="20"/>
+          <w:u w:val="none"/>
+        </w:rPr>
+        <w:t>Initializ</w:t>
+      </w:r>
+      <w:r>
+        <w:rPr>
+          <w:rStyle w:val="Hyperlink"/>
+          <w:rFonts w:ascii="Arial" w:hAnsi="Arial" w:cs="Arial"/>
+          <w:color w:val="auto"/>
+          <w:sz w:val="20"/>
+          <w:szCs w:val="20"/>
+          <w:u w:val="none"/>
+        </w:rPr>
+        <w:t>ation</w:t>
+      </w:r>
+      <w:r>
+        <w:rPr>
+          <w:rStyle w:val="Hyperlink"/>
+          <w:rFonts w:ascii="Arial" w:hAnsi="Arial" w:cs="Arial"/>
+          <w:color w:val="auto"/>
+          <w:sz w:val="20"/>
+          <w:szCs w:val="20"/>
+          <w:u w:val="none"/>
+        </w:rPr>
+        <w:t>: take</w:t>
+      </w:r>
+      <w:r>
+        <w:rPr>
+          <w:rStyle w:val="Hyperlink"/>
+          <w:rFonts w:ascii="Arial" w:hAnsi="Arial" w:cs="Arial"/>
+          <w:color w:val="auto"/>
+          <w:sz w:val="20"/>
+          <w:szCs w:val="20"/>
+          <w:u w:val="none"/>
+        </w:rPr>
+        <w:t xml:space="preserve"> the t</w:t>
+      </w:r>
+      <w:r>
+        <w:rPr>
+          <w:rStyle w:val="Hyperlink"/>
+          <w:rFonts w:ascii="Arial" w:hAnsi="Arial" w:cs="Arial"/>
+          <w:color w:val="auto"/>
+          <w:sz w:val="20"/>
+          <w:szCs w:val="20"/>
+          <w:u w:val="none"/>
+        </w:rPr>
+        <w:t>rans proline phi-psi contour</w:t>
+      </w:r>
+      <w:r>
+        <w:rPr>
+          <w:rStyle w:val="Hyperlink"/>
+          <w:rFonts w:ascii="Arial" w:hAnsi="Arial" w:cs="Arial"/>
+          <w:color w:val="auto"/>
+          <w:sz w:val="20"/>
+          <w:szCs w:val="20"/>
+          <w:u w:val="none"/>
+        </w:rPr>
+        <w:t xml:space="preserve"> map as data</w:t>
+      </w:r>
+    </w:p>
+    <w:p>
+      <w:pPr>
+        <w:pStyle w:val="ListParagraph"/>
+        <w:numPr>
+          <w:ilvl w:val="2"/>
+          <w:numId w:val="8"/>
+        </w:numPr>
+        <w:rPr>
+          <w:rStyle w:val="Hyperlink"/>
+          <w:rFonts w:ascii="Arial" w:hAnsi="Arial" w:cs="Arial"/>
+          <w:color w:val="auto"/>
+          <w:sz w:val="20"/>
+          <w:szCs w:val="20"/>
+          <w:u w:val="none"/>
+        </w:rPr>
+      </w:pPr>
+      <w:r>
+        <w:rPr>
+          <w:rStyle w:val="Hyperlink"/>
+          <w:rFonts w:ascii="Arial" w:hAnsi="Arial" w:cs="Arial" w:hint="eastAsia"/>
+          <w:color w:val="auto"/>
+          <w:sz w:val="20"/>
+          <w:szCs w:val="20"/>
+          <w:u w:val="none"/>
+        </w:rPr>
+        <w:t>A</w:t>
+      </w:r>
+      <w:r>
+        <w:rPr>
+          <w:rStyle w:val="Hyperlink"/>
+          <w:rFonts w:ascii="Arial" w:hAnsi="Arial" w:cs="Arial"/>
+          <w:color w:val="auto"/>
+          <w:sz w:val="20"/>
+          <w:szCs w:val="20"/>
+          <w:u w:val="none"/>
+        </w:rPr>
+        <w:t xml:space="preserve"> </w:t>
+      </w:r>
+      <w:r>
+        <w:rPr>
+          <w:rStyle w:val="Hyperlink"/>
+          <w:rFonts w:ascii="Arial" w:hAnsi="Arial" w:cs="Arial" w:hint="eastAsia"/>
+          <w:color w:val="auto"/>
+          <w:sz w:val="20"/>
+          <w:szCs w:val="20"/>
+          <w:u w:val="none"/>
+        </w:rPr>
+        <w:t>m</w:t>
+      </w:r>
+      <w:r>
+        <w:rPr>
+          <w:rStyle w:val="Hyperlink"/>
+          <w:rFonts w:ascii="Arial" w:hAnsi="Arial" w:cs="Arial"/>
+          <w:color w:val="auto"/>
+          <w:sz w:val="20"/>
+          <w:szCs w:val="20"/>
+          <w:u w:val="none"/>
+        </w:rPr>
+        <w:t>em</w:t>
+      </w:r>
+      <w:r>
+        <w:rPr>
+          <w:rStyle w:val="Hyperlink"/>
+          <w:rFonts w:ascii="Arial" w:hAnsi="Arial" w:cs="Arial"/>
+          <w:color w:val="auto"/>
+          <w:sz w:val="20"/>
+          <w:szCs w:val="20"/>
+          <w:u w:val="none"/>
+        </w:rPr>
+        <w:t>b</w:t>
+      </w:r>
+      <w:r>
+        <w:rPr>
+          <w:rStyle w:val="Hyperlink"/>
+          <w:rFonts w:ascii="Arial" w:hAnsi="Arial" w:cs="Arial"/>
+          <w:color w:val="auto"/>
+          <w:sz w:val="20"/>
+          <w:szCs w:val="20"/>
+          <w:u w:val="none"/>
+        </w:rPr>
+        <w:t>er function</w:t>
+      </w:r>
+      <w:r>
+        <w:rPr>
+          <w:rStyle w:val="Hyperlink"/>
+          <w:rFonts w:ascii="Arial" w:hAnsi="Arial" w:cs="Arial"/>
+          <w:color w:val="auto"/>
+          <w:sz w:val="20"/>
+          <w:szCs w:val="20"/>
+          <w:u w:val="none"/>
+        </w:rPr>
+        <w:t>:</w:t>
+      </w:r>
+    </w:p>
+    <w:p>
+      <w:pPr>
+        <w:pStyle w:val="ListParagraph"/>
+        <w:numPr>
+          <w:ilvl w:val="3"/>
+          <w:numId w:val="8"/>
+        </w:numPr>
+        <w:rPr>
+          <w:rStyle w:val="Hyperlink"/>
+          <w:rFonts w:ascii="Arial" w:hAnsi="Arial" w:cs="Arial"/>
+          <w:color w:val="auto"/>
+          <w:sz w:val="20"/>
+          <w:szCs w:val="20"/>
+          <w:u w:val="none"/>
+        </w:rPr>
+      </w:pPr>
+      <w:r>
+        <w:rPr>
+          <w:rStyle w:val="Hyperlink"/>
+          <w:rFonts w:ascii="Arial" w:hAnsi="Arial" w:cs="Arial"/>
+          <w:color w:val="auto"/>
+          <w:sz w:val="20"/>
+          <w:szCs w:val="20"/>
+          <w:u w:val="none"/>
+        </w:rPr>
+        <w:t>Input:</w:t>
+      </w:r>
+      <w:r>
+        <w:rPr>
+          <w:rStyle w:val="Hyperlink"/>
+          <w:rFonts w:ascii="Arial" w:hAnsi="Arial" w:cs="Arial"/>
+          <w:color w:val="auto"/>
+          <w:sz w:val="20"/>
+          <w:szCs w:val="20"/>
+          <w:u w:val="none"/>
+        </w:rPr>
+        <w:t xml:space="preserve"> phi-psi pairs</w:t>
+      </w:r>
+    </w:p>
+    <w:p>
+      <w:pPr>
+        <w:pStyle w:val="ListParagraph"/>
+        <w:numPr>
+          <w:ilvl w:val="3"/>
+          <w:numId w:val="8"/>
+        </w:numPr>
+        <w:rPr>
+          <w:rFonts w:ascii="Arial" w:hAnsi="Arial" w:cs="Arial"/>
+          <w:sz w:val="20"/>
+          <w:szCs w:val="20"/>
+        </w:rPr>
+      </w:pPr>
+      <w:r>
+        <w:rPr>
+          <w:rStyle w:val="Hyperlink"/>
+          <w:rFonts w:ascii="Arial" w:hAnsi="Arial" w:cs="Arial"/>
+          <w:color w:val="auto"/>
+          <w:sz w:val="20"/>
+          <w:szCs w:val="20"/>
+          <w:u w:val="none"/>
+        </w:rPr>
+        <w:t>Output:</w:t>
+      </w:r>
+      <w:r>
+        <w:rPr>
+          <w:rStyle w:val="Hyperlink"/>
+          <w:rFonts w:ascii="Arial" w:hAnsi="Arial" w:cs="Arial"/>
+          <w:color w:val="auto"/>
+          <w:sz w:val="20"/>
+          <w:szCs w:val="20"/>
+          <w:u w:val="none"/>
+        </w:rPr>
+        <w:t xml:space="preserve"> the corresponding probability of the given phi-psi pair in the </w:t>
+      </w:r>
+      <w:r>
+        <w:rPr>
+          <w:rFonts w:ascii="Arial" w:hAnsi="Arial" w:cs="Arial"/>
+          <w:sz w:val="20"/>
+          <w:szCs w:val="20"/>
+        </w:rPr>
+        <w:t>Ramachandran plot</w:t>
+      </w:r>
+    </w:p>
+    <w:p>
+      <w:pPr>
+        <w:pStyle w:val="ListParagraph"/>
+        <w:numPr>
+          <w:ilvl w:val="3"/>
+          <w:numId w:val="8"/>
+        </w:numPr>
+        <w:rPr>
+          <w:rStyle w:val="Hyperlink"/>
+          <w:rFonts w:ascii="Arial" w:hAnsi="Arial" w:cs="Arial"/>
+          <w:color w:val="auto"/>
+          <w:sz w:val="20"/>
+          <w:szCs w:val="20"/>
+          <w:u w:val="none"/>
+        </w:rPr>
+      </w:pPr>
+      <w:r>
+        <w:rPr>
+          <w:rFonts w:ascii="Arial" w:hAnsi="Arial" w:cs="Arial"/>
+          <w:sz w:val="20"/>
+          <w:szCs w:val="20"/>
+        </w:rPr>
+        <w:t>Test</w:t>
+      </w:r>
+      <w:r>
+        <w:rPr>
+          <w:rFonts w:ascii="Arial" w:hAnsi="Arial" w:cs="Arial"/>
+          <w:sz w:val="20"/>
+          <w:szCs w:val="20"/>
+        </w:rPr>
+        <w:t xml:space="preserve"> </w:t>
+      </w:r>
+      <w:r>
+        <w:rPr>
+          <w:rFonts w:ascii="Arial" w:hAnsi="Arial" w:cs="Arial"/>
+          <w:sz w:val="20"/>
+          <w:szCs w:val="20"/>
+        </w:rPr>
+        <w:t xml:space="preserve">– choose a phi-psi pair from the </w:t>
+      </w:r>
+      <w:r>
+        <w:rPr>
+          <w:rStyle w:val="Hyperlink"/>
+          <w:rFonts w:ascii="Arial" w:hAnsi="Arial" w:cs="Arial"/>
+          <w:color w:val="auto"/>
+          <w:sz w:val="20"/>
+          <w:szCs w:val="20"/>
+          <w:u w:val="none"/>
+        </w:rPr>
+        <w:t>phi-psi contour map</w:t>
+      </w:r>
+      <w:r>
+        <w:rPr>
+          <w:rStyle w:val="Hyperlink"/>
+          <w:rFonts w:ascii="Arial" w:hAnsi="Arial" w:cs="Arial"/>
+          <w:color w:val="auto"/>
+          <w:sz w:val="20"/>
+          <w:szCs w:val="20"/>
+          <w:u w:val="none"/>
+        </w:rPr>
+        <w:t>, check if the function return</w:t>
+      </w:r>
+      <w:r>
+        <w:rPr>
+          <w:rStyle w:val="Hyperlink"/>
+          <w:rFonts w:ascii="Arial" w:hAnsi="Arial" w:cs="Arial"/>
+          <w:color w:val="auto"/>
+          <w:sz w:val="20"/>
+          <w:szCs w:val="20"/>
+          <w:u w:val="none"/>
+        </w:rPr>
+        <w:t>s</w:t>
+      </w:r>
+      <w:r>
+        <w:rPr>
+          <w:rStyle w:val="Hyperlink"/>
+          <w:rFonts w:ascii="Arial" w:hAnsi="Arial" w:cs="Arial"/>
+          <w:color w:val="auto"/>
+          <w:sz w:val="20"/>
+          <w:szCs w:val="20"/>
+          <w:u w:val="none"/>
+        </w:rPr>
+        <w:t xml:space="preserve"> correct probability</w:t>
+      </w:r>
+    </w:p>
+    <w:p>
+      <w:pPr>
+        <w:pStyle w:val="ListParagraph"/>
+        <w:numPr>
+          <w:ilvl w:val="2"/>
+          <w:numId w:val="8"/>
+        </w:numPr>
+        <w:rPr>
+          <w:rStyle w:val="Hyperlink"/>
+          <w:rFonts w:ascii="Arial" w:hAnsi="Arial" w:cs="Arial"/>
+          <w:color w:val="auto"/>
+          <w:sz w:val="20"/>
+          <w:szCs w:val="20"/>
+          <w:u w:val="none"/>
+        </w:rPr>
+      </w:pPr>
+      <w:r>
+        <w:rPr>
+          <w:rStyle w:val="Hyperlink"/>
+          <w:rFonts w:ascii="Arial" w:hAnsi="Arial" w:cs="Arial"/>
+          <w:color w:val="auto"/>
+          <w:sz w:val="20"/>
+          <w:szCs w:val="20"/>
+          <w:u w:val="none"/>
+        </w:rPr>
         <w:t>Trans proline phi-psi contour (</w:t>
       </w:r>
       <w:r>
@@ -3778,7 +4162,7 @@
       <w:pPr>
         <w:pStyle w:val="ListParagraph"/>
         <w:numPr>
-          <w:ilvl w:val="2"/>
+          <w:ilvl w:val="3"/>
           <w:numId w:val="8"/>
         </w:numPr>
         <w:rPr>
@@ -3807,7 +4191,7 @@
       <w:pPr>
         <w:pStyle w:val="ListParagraph"/>
         <w:numPr>
-          <w:ilvl w:val="2"/>
+          <w:ilvl w:val="3"/>
           <w:numId w:val="8"/>
         </w:numPr>
         <w:rPr>
@@ -3822,6 +4206,7 @@
           <w:sz w:val="20"/>
           <w:szCs w:val="20"/>
         </w:rPr>
+        <w:lastRenderedPageBreak/>
         <w:t>data source</w:t>
       </w:r>
     </w:p>
@@ -3829,7 +4214,7 @@
       <w:pPr>
         <w:pStyle w:val="ListParagraph"/>
         <w:numPr>
-          <w:ilvl w:val="3"/>
+          <w:ilvl w:val="4"/>
           <w:numId w:val="8"/>
         </w:numPr>
         <w:rPr>
@@ -3862,7 +4247,7 @@
       <w:pPr>
         <w:pStyle w:val="ListParagraph"/>
         <w:numPr>
-          <w:ilvl w:val="3"/>
+          <w:ilvl w:val="4"/>
           <w:numId w:val="8"/>
         </w:numPr>
         <w:rPr>
@@ -3898,6 +4283,50 @@
       <w:pPr>
         <w:pStyle w:val="ListParagraph"/>
         <w:numPr>
+          <w:ilvl w:val="3"/>
+          <w:numId w:val="8"/>
+        </w:numPr>
+        <w:rPr>
+          <w:rFonts w:ascii="Arial" w:hAnsi="Arial" w:cs="Arial"/>
+          <w:sz w:val="20"/>
+          <w:szCs w:val="20"/>
+        </w:rPr>
+      </w:pPr>
+      <w:r>
+        <w:rPr>
+          <w:rFonts w:ascii="Arial" w:hAnsi="Arial" w:cs="Arial"/>
+          <w:sz w:val="20"/>
+          <w:szCs w:val="20"/>
+        </w:rPr>
+        <w:t>Probability cutoff: p &gt; 0.01</w:t>
+      </w:r>
+    </w:p>
+    <w:p>
+      <w:pPr>
+        <w:pStyle w:val="ListParagraph"/>
+        <w:numPr>
+          <w:ilvl w:val="1"/>
+          <w:numId w:val="8"/>
+        </w:numPr>
+        <w:rPr>
+          <w:rFonts w:ascii="Arial" w:hAnsi="Arial" w:cs="Arial"/>
+          <w:sz w:val="20"/>
+          <w:szCs w:val="20"/>
+        </w:rPr>
+      </w:pPr>
+      <w:r>
+        <w:rPr>
+          <w:rFonts w:ascii="Arial" w:hAnsi="Arial" w:cs="Arial"/>
+          <w:sz w:val="20"/>
+          <w:szCs w:val="20"/>
+        </w:rPr>
+        <w:t>A function to return backbone compatible sites of a given structure</w:t>
+      </w:r>
+    </w:p>
+    <w:p>
+      <w:pPr>
+        <w:pStyle w:val="ListParagraph"/>
+        <w:numPr>
           <w:ilvl w:val="2"/>
           <w:numId w:val="8"/>
         </w:numPr>
@@ -3913,7 +4342,149 @@
           <w:sz w:val="20"/>
           <w:szCs w:val="20"/>
         </w:rPr>
-        <w:t>Probability cutoff: p &gt; 0.01</w:t>
+        <w:t>Input: a structure</w:t>
+      </w:r>
+      <w:r>
+        <w:rPr>
+          <w:rFonts w:ascii="Arial" w:hAnsi="Arial" w:cs="Arial"/>
+          <w:sz w:val="20"/>
+          <w:szCs w:val="20"/>
+        </w:rPr>
+        <w:t xml:space="preserve"> (Bio.PDB)</w:t>
+      </w:r>
+    </w:p>
+    <w:p>
+      <w:pPr>
+        <w:pStyle w:val="ListParagraph"/>
+        <w:numPr>
+          <w:ilvl w:val="2"/>
+          <w:numId w:val="8"/>
+        </w:numPr>
+        <w:rPr>
+          <w:rFonts w:ascii="Arial" w:hAnsi="Arial" w:cs="Arial"/>
+          <w:sz w:val="20"/>
+          <w:szCs w:val="20"/>
+        </w:rPr>
+      </w:pPr>
+      <w:r>
+        <w:rPr>
+          <w:rFonts w:ascii="Arial" w:hAnsi="Arial" w:cs="Arial"/>
+          <w:sz w:val="20"/>
+          <w:szCs w:val="20"/>
+        </w:rPr>
+        <w:t xml:space="preserve">Output: </w:t>
+      </w:r>
+      <w:r>
+        <w:rPr>
+          <w:rFonts w:ascii="Arial" w:hAnsi="Arial" w:cs="Arial"/>
+          <w:sz w:val="20"/>
+          <w:szCs w:val="20"/>
+        </w:rPr>
+        <w:t xml:space="preserve">residues on the </w:t>
+      </w:r>
+      <w:r>
+        <w:rPr>
+          <w:rFonts w:ascii="Arial" w:hAnsi="Arial" w:cs="Arial"/>
+          <w:sz w:val="20"/>
+          <w:szCs w:val="20"/>
+        </w:rPr>
+        <w:t>backbone compatible sites</w:t>
+      </w:r>
+    </w:p>
+    <w:p>
+      <w:pPr>
+        <w:pStyle w:val="ListParagraph"/>
+        <w:numPr>
+          <w:ilvl w:val="2"/>
+          <w:numId w:val="8"/>
+        </w:numPr>
+        <w:rPr>
+          <w:rFonts w:ascii="Arial" w:hAnsi="Arial" w:cs="Arial"/>
+          <w:sz w:val="20"/>
+          <w:szCs w:val="20"/>
+        </w:rPr>
+      </w:pPr>
+      <w:r>
+        <w:rPr>
+          <w:rFonts w:ascii="Arial" w:hAnsi="Arial" w:cs="Arial"/>
+          <w:sz w:val="20"/>
+          <w:szCs w:val="20"/>
+        </w:rPr>
+        <w:t xml:space="preserve">Test function: </w:t>
+      </w:r>
+    </w:p>
+    <w:p>
+      <w:pPr>
+        <w:pStyle w:val="ListParagraph"/>
+        <w:numPr>
+          <w:ilvl w:val="3"/>
+          <w:numId w:val="8"/>
+        </w:numPr>
+        <w:rPr>
+          <w:rFonts w:ascii="Arial" w:hAnsi="Arial" w:cs="Arial"/>
+          <w:sz w:val="20"/>
+          <w:szCs w:val="20"/>
+        </w:rPr>
+      </w:pPr>
+      <w:r>
+        <w:rPr>
+          <w:rFonts w:ascii="Arial" w:hAnsi="Arial" w:cs="Arial"/>
+          <w:sz w:val="20"/>
+          <w:szCs w:val="20"/>
+        </w:rPr>
+        <w:t xml:space="preserve">Expectation: </w:t>
+      </w:r>
+      <w:r>
+        <w:rPr>
+          <w:rFonts w:ascii="Arial" w:hAnsi="Arial" w:cs="Arial"/>
+          <w:sz w:val="20"/>
+          <w:szCs w:val="20"/>
+        </w:rPr>
+        <w:t xml:space="preserve">take a manageable segment from a structure (a 50 AA fragment?), check the phi-psi and corresponding probability in the </w:t>
+      </w:r>
+      <w:r>
+        <w:rPr>
+          <w:rFonts w:ascii="Arial" w:hAnsi="Arial" w:cs="Arial"/>
+          <w:sz w:val="20"/>
+          <w:szCs w:val="20"/>
+        </w:rPr>
+        <w:t>Ramachandran</w:t>
+      </w:r>
+      <w:r>
+        <w:rPr>
+          <w:rFonts w:ascii="Arial" w:hAnsi="Arial" w:cs="Arial"/>
+          <w:sz w:val="20"/>
+          <w:szCs w:val="20"/>
+        </w:rPr>
+        <w:t xml:space="preserve"> plot, note down all the sites that with p &gt; 0.01</w:t>
+      </w:r>
+    </w:p>
+    <w:p>
+      <w:pPr>
+        <w:pStyle w:val="ListParagraph"/>
+        <w:numPr>
+          <w:ilvl w:val="1"/>
+          <w:numId w:val="8"/>
+        </w:numPr>
+        <w:rPr>
+          <w:rStyle w:val="Hyperlink"/>
+          <w:rFonts w:ascii="Arial" w:hAnsi="Arial" w:cs="Arial"/>
+          <w:color w:val="auto"/>
+          <w:sz w:val="20"/>
+          <w:szCs w:val="20"/>
+          <w:u w:val="none"/>
+        </w:rPr>
+      </w:pPr>
+      <w:r>
+        <w:rPr>
+          <w:rStyle w:val="Hyperlink"/>
+          <w:rFonts w:ascii="Arial" w:hAnsi="Arial" w:cs="Arial"/>
+          <w:color w:val="auto"/>
+          <w:sz w:val="20"/>
+          <w:szCs w:val="20"/>
+          <w:u w:val="none"/>
+        </w:rPr>
+        <w:t xml:space="preserve">A member function to return typical conformations </w:t>
       </w:r>
     </w:p>
     <w:p>
@@ -3941,7 +4512,7 @@
           <w:szCs w:val="20"/>
           <w:u w:val="none"/>
         </w:rPr>
-        <w:t>Mutate a given site to proline</w:t>
+        <w:t>A class to handle proline conformations</w:t>
       </w:r>
     </w:p>
     <w:p>
@@ -3960,6 +4531,443 @@
           <w:u w:val="none"/>
         </w:rPr>
       </w:pPr>
+      <w:r>
+        <w:rPr>
+          <w:rStyle w:val="Hyperlink"/>
+          <w:rFonts w:ascii="Arial" w:hAnsi="Arial" w:cs="Arial"/>
+          <w:color w:val="auto"/>
+          <w:sz w:val="20"/>
+          <w:szCs w:val="20"/>
+          <w:u w:val="none"/>
+        </w:rPr>
+        <w:t>Initialization: load the typical conformations of proline</w:t>
+      </w:r>
+    </w:p>
+    <w:p>
+      <w:pPr>
+        <w:pStyle w:val="ListParagraph"/>
+        <w:numPr>
+          <w:ilvl w:val="2"/>
+          <w:numId w:val="8"/>
+        </w:numPr>
+        <w:rPr>
+          <w:rStyle w:val="Hyperlink"/>
+          <w:rFonts w:ascii="Arial" w:hAnsi="Arial" w:cs="Arial"/>
+          <w:color w:val="auto"/>
+          <w:sz w:val="20"/>
+          <w:szCs w:val="20"/>
+          <w:u w:val="none"/>
+        </w:rPr>
+      </w:pPr>
+      <w:r>
+        <w:rPr>
+          <w:rStyle w:val="Hyperlink"/>
+          <w:rFonts w:ascii="Arial" w:hAnsi="Arial" w:cs="Arial"/>
+          <w:color w:val="auto"/>
+          <w:sz w:val="20"/>
+          <w:szCs w:val="20"/>
+          <w:u w:val="none"/>
+        </w:rPr>
+        <w:t xml:space="preserve">Organized as a </w:t>
+      </w:r>
+      <w:r>
+        <w:rPr>
+          <w:rStyle w:val="Hyperlink"/>
+          <w:rFonts w:ascii="Arial" w:hAnsi="Arial" w:cs="Arial"/>
+          <w:color w:val="auto"/>
+          <w:sz w:val="20"/>
+          <w:szCs w:val="20"/>
+          <w:u w:val="none"/>
+        </w:rPr>
+        <w:t>dictionary</w:t>
+      </w:r>
+    </w:p>
+    <w:p>
+      <w:pPr>
+        <w:pStyle w:val="ListParagraph"/>
+        <w:numPr>
+          <w:ilvl w:val="3"/>
+          <w:numId w:val="8"/>
+        </w:numPr>
+        <w:rPr>
+          <w:rStyle w:val="Hyperlink"/>
+          <w:rFonts w:ascii="Arial" w:hAnsi="Arial" w:cs="Arial"/>
+          <w:color w:val="auto"/>
+          <w:sz w:val="20"/>
+          <w:szCs w:val="20"/>
+          <w:u w:val="none"/>
+        </w:rPr>
+      </w:pPr>
+      <w:r>
+        <w:rPr>
+          <w:rStyle w:val="Hyperlink"/>
+          <w:rFonts w:ascii="Arial" w:hAnsi="Arial" w:cs="Arial"/>
+          <w:color w:val="auto"/>
+          <w:sz w:val="20"/>
+          <w:szCs w:val="20"/>
+          <w:u w:val="none"/>
+        </w:rPr>
+        <w:t>key - (phi, psi)</w:t>
+      </w:r>
+    </w:p>
+    <w:p>
+      <w:pPr>
+        <w:pStyle w:val="ListParagraph"/>
+        <w:numPr>
+          <w:ilvl w:val="3"/>
+          <w:numId w:val="8"/>
+        </w:numPr>
+        <w:rPr>
+          <w:rStyle w:val="Hyperlink"/>
+          <w:rFonts w:ascii="Arial" w:hAnsi="Arial" w:cs="Arial"/>
+          <w:color w:val="auto"/>
+          <w:sz w:val="20"/>
+          <w:szCs w:val="20"/>
+          <w:u w:val="none"/>
+        </w:rPr>
+      </w:pPr>
+      <w:r>
+        <w:rPr>
+          <w:rStyle w:val="Hyperlink"/>
+          <w:rFonts w:ascii="Arial" w:hAnsi="Arial" w:cs="Arial"/>
+          <w:color w:val="auto"/>
+          <w:sz w:val="20"/>
+          <w:szCs w:val="20"/>
+          <w:u w:val="none"/>
+        </w:rPr>
+        <w:t>value - the proline residue</w:t>
+      </w:r>
+    </w:p>
+    <w:p>
+      <w:pPr>
+        <w:pStyle w:val="ListParagraph"/>
+        <w:numPr>
+          <w:ilvl w:val="1"/>
+          <w:numId w:val="8"/>
+        </w:numPr>
+        <w:rPr>
+          <w:rStyle w:val="Hyperlink"/>
+          <w:rFonts w:ascii="Arial" w:hAnsi="Arial" w:cs="Arial"/>
+          <w:color w:val="auto"/>
+          <w:sz w:val="20"/>
+          <w:szCs w:val="20"/>
+          <w:u w:val="none"/>
+        </w:rPr>
+      </w:pPr>
+      <w:r>
+        <w:rPr>
+          <w:rStyle w:val="Hyperlink"/>
+          <w:rFonts w:ascii="Arial" w:hAnsi="Arial" w:cs="Arial"/>
+          <w:color w:val="auto"/>
+          <w:sz w:val="20"/>
+          <w:szCs w:val="20"/>
+          <w:u w:val="none"/>
+        </w:rPr>
+        <w:t>A member function:</w:t>
+      </w:r>
+    </w:p>
+    <w:p>
+      <w:pPr>
+        <w:pStyle w:val="ListParagraph"/>
+        <w:numPr>
+          <w:ilvl w:val="2"/>
+          <w:numId w:val="8"/>
+        </w:numPr>
+        <w:rPr>
+          <w:rStyle w:val="Hyperlink"/>
+          <w:rFonts w:ascii="Arial" w:hAnsi="Arial" w:cs="Arial"/>
+          <w:color w:val="auto"/>
+          <w:sz w:val="20"/>
+          <w:szCs w:val="20"/>
+          <w:u w:val="none"/>
+        </w:rPr>
+      </w:pPr>
+      <w:r>
+        <w:rPr>
+          <w:rStyle w:val="Hyperlink"/>
+          <w:rFonts w:ascii="Arial" w:hAnsi="Arial" w:cs="Arial"/>
+          <w:color w:val="auto"/>
+          <w:sz w:val="20"/>
+          <w:szCs w:val="20"/>
+          <w:u w:val="none"/>
+        </w:rPr>
+        <w:t>Input: phi-psi pair</w:t>
+      </w:r>
+    </w:p>
+    <w:p>
+      <w:pPr>
+        <w:pStyle w:val="ListParagraph"/>
+        <w:numPr>
+          <w:ilvl w:val="2"/>
+          <w:numId w:val="8"/>
+        </w:numPr>
+        <w:rPr>
+          <w:rStyle w:val="Hyperlink"/>
+          <w:rFonts w:ascii="Arial" w:hAnsi="Arial" w:cs="Arial"/>
+          <w:color w:val="auto"/>
+          <w:sz w:val="20"/>
+          <w:szCs w:val="20"/>
+          <w:u w:val="none"/>
+        </w:rPr>
+      </w:pPr>
+      <w:r>
+        <w:rPr>
+          <w:rStyle w:val="Hyperlink"/>
+          <w:rFonts w:ascii="Arial" w:hAnsi="Arial" w:cs="Arial"/>
+          <w:color w:val="auto"/>
+          <w:sz w:val="20"/>
+          <w:szCs w:val="20"/>
+          <w:u w:val="none"/>
+        </w:rPr>
+        <w:t xml:space="preserve">Output: proline </w:t>
+      </w:r>
+      <w:r>
+        <w:rPr>
+          <w:rStyle w:val="Hyperlink"/>
+          <w:rFonts w:ascii="Arial" w:hAnsi="Arial" w:cs="Arial"/>
+          <w:color w:val="auto"/>
+          <w:sz w:val="20"/>
+          <w:szCs w:val="20"/>
+          <w:u w:val="none"/>
+        </w:rPr>
+        <w:t>with (phi, psi) pair closest to the given</w:t>
+      </w:r>
+      <w:r>
+        <w:rPr>
+          <w:rStyle w:val="Hyperlink"/>
+          <w:rFonts w:ascii="Arial" w:hAnsi="Arial" w:cs="Arial"/>
+          <w:color w:val="auto"/>
+          <w:sz w:val="20"/>
+          <w:szCs w:val="20"/>
+          <w:u w:val="none"/>
+        </w:rPr>
+        <w:t xml:space="preserve"> phi-psi pair</w:t>
+      </w:r>
+    </w:p>
+    <w:p>
+      <w:pPr>
+        <w:pStyle w:val="ListParagraph"/>
+        <w:numPr>
+          <w:ilvl w:val="2"/>
+          <w:numId w:val="8"/>
+        </w:numPr>
+        <w:rPr>
+          <w:rStyle w:val="Hyperlink"/>
+          <w:rFonts w:ascii="Arial" w:hAnsi="Arial" w:cs="Arial"/>
+          <w:color w:val="auto"/>
+          <w:sz w:val="20"/>
+          <w:szCs w:val="20"/>
+          <w:u w:val="none"/>
+        </w:rPr>
+      </w:pPr>
+      <w:r>
+        <w:rPr>
+          <w:rStyle w:val="Hyperlink"/>
+          <w:rFonts w:ascii="Arial" w:hAnsi="Arial" w:cs="Arial"/>
+          <w:color w:val="auto"/>
+          <w:sz w:val="20"/>
+          <w:szCs w:val="20"/>
+          <w:u w:val="none"/>
+        </w:rPr>
+        <w:t>Test</w:t>
+      </w:r>
+    </w:p>
+    <w:p>
+      <w:pPr>
+        <w:pStyle w:val="ListParagraph"/>
+        <w:numPr>
+          <w:ilvl w:val="3"/>
+          <w:numId w:val="8"/>
+        </w:numPr>
+        <w:rPr>
+          <w:rStyle w:val="Hyperlink"/>
+          <w:rFonts w:ascii="Arial" w:hAnsi="Arial" w:cs="Arial"/>
+          <w:color w:val="auto"/>
+          <w:sz w:val="20"/>
+          <w:szCs w:val="20"/>
+          <w:u w:val="none"/>
+        </w:rPr>
+      </w:pPr>
+      <w:r>
+        <w:rPr>
+          <w:rStyle w:val="Hyperlink"/>
+          <w:rFonts w:ascii="Arial" w:hAnsi="Arial" w:cs="Arial"/>
+          <w:color w:val="auto"/>
+          <w:sz w:val="20"/>
+          <w:szCs w:val="20"/>
+          <w:u w:val="none"/>
+        </w:rPr>
+        <w:t>Expectation: given a compatible phi-psi pair, get the proline with most similar backbone conformation returned</w:t>
+      </w:r>
+    </w:p>
+    <w:p>
+      <w:pPr>
+        <w:pStyle w:val="ListParagraph"/>
+        <w:numPr>
+          <w:ilvl w:val="4"/>
+          <w:numId w:val="8"/>
+        </w:numPr>
+        <w:rPr>
+          <w:rStyle w:val="Hyperlink"/>
+          <w:rFonts w:ascii="Arial" w:hAnsi="Arial" w:cs="Arial"/>
+          <w:color w:val="auto"/>
+          <w:sz w:val="20"/>
+          <w:szCs w:val="20"/>
+          <w:u w:val="none"/>
+        </w:rPr>
+      </w:pPr>
+      <w:r>
+        <w:rPr>
+          <w:rStyle w:val="Hyperlink"/>
+          <w:rFonts w:ascii="Arial" w:hAnsi="Arial" w:cs="Arial"/>
+          <w:color w:val="auto"/>
+          <w:sz w:val="20"/>
+          <w:szCs w:val="20"/>
+          <w:u w:val="none"/>
+        </w:rPr>
+        <w:t>“</w:t>
+      </w:r>
+      <w:proofErr w:type="gramStart"/>
+      <w:r>
+        <w:rPr>
+          <w:rStyle w:val="Hyperlink"/>
+          <w:rFonts w:ascii="Arial" w:hAnsi="Arial" w:cs="Arial"/>
+          <w:color w:val="auto"/>
+          <w:sz w:val="20"/>
+          <w:szCs w:val="20"/>
+          <w:u w:val="none"/>
+        </w:rPr>
+        <w:t>most</w:t>
+      </w:r>
+      <w:proofErr w:type="gramEnd"/>
+      <w:r>
+        <w:rPr>
+          <w:rStyle w:val="Hyperlink"/>
+          <w:rFonts w:ascii="Arial" w:hAnsi="Arial" w:cs="Arial"/>
+          <w:color w:val="auto"/>
+          <w:sz w:val="20"/>
+          <w:szCs w:val="20"/>
+          <w:u w:val="none"/>
+        </w:rPr>
+        <w:t xml:space="preserve"> similar” – minimum distance between the (phi, psi) and the (phi, psi) of pro in the </w:t>
+      </w:r>
+      <w:r>
+        <w:rPr>
+          <w:rStyle w:val="Hyperlink"/>
+          <w:rFonts w:ascii="Arial" w:hAnsi="Arial" w:cs="Arial"/>
+          <w:color w:val="auto"/>
+          <w:sz w:val="20"/>
+          <w:szCs w:val="20"/>
+          <w:u w:val="none"/>
+        </w:rPr>
+        <w:t>stored dictionary</w:t>
+      </w:r>
+    </w:p>
+    <w:p>
+      <w:pPr>
+        <w:pStyle w:val="ListParagraph"/>
+        <w:numPr>
+          <w:ilvl w:val="1"/>
+          <w:numId w:val="8"/>
+        </w:numPr>
+        <w:rPr>
+          <w:rStyle w:val="Hyperlink"/>
+          <w:rFonts w:ascii="Arial" w:hAnsi="Arial" w:cs="Arial"/>
+          <w:color w:val="auto"/>
+          <w:sz w:val="20"/>
+          <w:szCs w:val="20"/>
+          <w:u w:val="none"/>
+        </w:rPr>
+      </w:pPr>
+      <w:r>
+        <w:rPr>
+          <w:rStyle w:val="Hyperlink"/>
+          <w:rFonts w:ascii="Arial" w:hAnsi="Arial" w:cs="Arial"/>
+          <w:color w:val="auto"/>
+          <w:sz w:val="20"/>
+          <w:szCs w:val="20"/>
+          <w:u w:val="none"/>
+        </w:rPr>
+        <w:t>NOTE: used in the function to mutate a given site to proline</w:t>
+      </w:r>
+    </w:p>
+    <w:p>
+      <w:pPr>
+        <w:pStyle w:val="ListParagraph"/>
+        <w:numPr>
+          <w:ilvl w:val="2"/>
+          <w:numId w:val="8"/>
+        </w:numPr>
+        <w:rPr>
+          <w:rStyle w:val="Hyperlink"/>
+          <w:rFonts w:ascii="Arial" w:hAnsi="Arial" w:cs="Arial"/>
+          <w:color w:val="auto"/>
+          <w:sz w:val="20"/>
+          <w:szCs w:val="20"/>
+          <w:u w:val="none"/>
+        </w:rPr>
+      </w:pPr>
+      <w:r>
+        <w:rPr>
+          <w:rStyle w:val="Hyperlink"/>
+          <w:rFonts w:ascii="Arial" w:hAnsi="Arial" w:cs="Arial"/>
+          <w:color w:val="auto"/>
+          <w:sz w:val="20"/>
+          <w:szCs w:val="20"/>
+          <w:u w:val="none"/>
+        </w:rPr>
+        <w:t>For now, use all prolines from 7DWY.</w:t>
+      </w:r>
+    </w:p>
+    <w:p>
+      <w:pPr>
+        <w:pStyle w:val="ListParagraph"/>
+        <w:numPr>
+          <w:ilvl w:val="2"/>
+          <w:numId w:val="8"/>
+        </w:numPr>
+        <w:rPr>
+          <w:rStyle w:val="Hyperlink"/>
+          <w:rFonts w:ascii="Arial" w:hAnsi="Arial" w:cs="Arial"/>
+          <w:color w:val="auto"/>
+          <w:sz w:val="20"/>
+          <w:szCs w:val="20"/>
+          <w:u w:val="none"/>
+        </w:rPr>
+      </w:pPr>
+      <w:r>
+        <w:rPr>
+          <w:rStyle w:val="Hyperlink"/>
+          <w:rFonts w:ascii="Arial" w:hAnsi="Arial" w:cs="Arial"/>
+          <w:color w:val="auto"/>
+          <w:sz w:val="20"/>
+          <w:szCs w:val="20"/>
+          <w:u w:val="none"/>
+        </w:rPr>
+        <w:t xml:space="preserve">will be finalized later, </w:t>
+      </w:r>
+      <w:r>
+        <w:rPr>
+          <w:rStyle w:val="Hyperlink"/>
+          <w:rFonts w:ascii="Arial" w:hAnsi="Arial" w:cs="Arial"/>
+          <w:color w:val="auto"/>
+          <w:sz w:val="20"/>
+          <w:szCs w:val="20"/>
+          <w:u w:val="none"/>
+        </w:rPr>
+        <w:t xml:space="preserve">after a more rigorous check of </w:t>
+      </w:r>
+      <w:r>
+        <w:rPr>
+          <w:rStyle w:val="Hyperlink"/>
+          <w:rFonts w:ascii="Arial" w:hAnsi="Arial" w:cs="Arial"/>
+          <w:color w:val="auto"/>
+          <w:sz w:val="20"/>
+          <w:szCs w:val="20"/>
+          <w:u w:val="none"/>
+        </w:rPr>
+        <w:t>typical proline conformations.</w:t>
+      </w:r>
     </w:p>
     <w:p>
       <w:pPr>
@@ -3986,7 +4994,18 @@
           <w:szCs w:val="20"/>
           <w:u w:val="none"/>
         </w:rPr>
-        <w:t>Calculate the cost of the proline replacement</w:t>
+        <w:t>A function to m</w:t>
+      </w:r>
+      <w:r>
+        <w:rPr>
+          <w:rStyle w:val="Hyperlink"/>
+          <w:rFonts w:ascii="Arial" w:hAnsi="Arial" w:cs="Arial"/>
+          <w:color w:val="auto"/>
+          <w:sz w:val="20"/>
+          <w:szCs w:val="20"/>
+          <w:u w:val="none"/>
+        </w:rPr>
+        <w:t>utate a given site to proline</w:t>
       </w:r>
     </w:p>
     <w:p>
@@ -3997,20 +5016,344 @@
           <w:numId w:val="8"/>
         </w:numPr>
         <w:rPr>
-          <w:rFonts w:ascii="Arial" w:hAnsi="Arial" w:cs="Arial"/>
-          <w:sz w:val="20"/>
-          <w:szCs w:val="20"/>
-        </w:rPr>
-      </w:pPr>
-      <w:r>
-        <w:rPr>
-          <w:rFonts w:ascii="Arial" w:hAnsi="Arial" w:cs="Arial"/>
-          <w:color w:val="202124"/>
-          <w:spacing w:val="2"/>
-          <w:sz w:val="20"/>
-          <w:szCs w:val="20"/>
-        </w:rPr>
-        <w:t>Count number of neighbor atoms of a given residue</w:t>
+          <w:rStyle w:val="Hyperlink"/>
+          <w:rFonts w:ascii="Arial" w:hAnsi="Arial" w:cs="Arial"/>
+          <w:color w:val="auto"/>
+          <w:sz w:val="20"/>
+          <w:szCs w:val="20"/>
+          <w:u w:val="none"/>
+        </w:rPr>
+      </w:pPr>
+      <w:r>
+        <w:rPr>
+          <w:rStyle w:val="Hyperlink"/>
+          <w:rFonts w:ascii="Arial" w:hAnsi="Arial" w:cs="Arial"/>
+          <w:color w:val="auto"/>
+          <w:sz w:val="20"/>
+          <w:szCs w:val="20"/>
+          <w:u w:val="none"/>
+        </w:rPr>
+        <w:t>Input: a structure, a residue is checked that is backbone</w:t>
+      </w:r>
+      <w:r>
+        <w:rPr>
+          <w:rStyle w:val="Hyperlink"/>
+          <w:rFonts w:ascii="Arial" w:hAnsi="Arial" w:cs="Arial"/>
+          <w:color w:val="auto"/>
+          <w:sz w:val="20"/>
+          <w:szCs w:val="20"/>
+          <w:u w:val="none"/>
+        </w:rPr>
+        <w:t xml:space="preserve"> compatible</w:t>
+      </w:r>
+      <w:r>
+        <w:rPr>
+          <w:rStyle w:val="Hyperlink"/>
+          <w:rFonts w:ascii="Arial" w:hAnsi="Arial" w:cs="Arial"/>
+          <w:color w:val="auto"/>
+          <w:sz w:val="20"/>
+          <w:szCs w:val="20"/>
+          <w:u w:val="none"/>
+        </w:rPr>
+        <w:t xml:space="preserve"> with proline</w:t>
+      </w:r>
+    </w:p>
+    <w:p>
+      <w:pPr>
+        <w:pStyle w:val="ListParagraph"/>
+        <w:numPr>
+          <w:ilvl w:val="1"/>
+          <w:numId w:val="8"/>
+        </w:numPr>
+        <w:rPr>
+          <w:rStyle w:val="Hyperlink"/>
+          <w:rFonts w:ascii="Arial" w:hAnsi="Arial" w:cs="Arial"/>
+          <w:color w:val="auto"/>
+          <w:sz w:val="20"/>
+          <w:szCs w:val="20"/>
+          <w:u w:val="none"/>
+        </w:rPr>
+      </w:pPr>
+      <w:r>
+        <w:rPr>
+          <w:rStyle w:val="Hyperlink"/>
+          <w:rFonts w:ascii="Arial" w:hAnsi="Arial" w:cs="Arial"/>
+          <w:color w:val="auto"/>
+          <w:sz w:val="20"/>
+          <w:szCs w:val="20"/>
+          <w:u w:val="none"/>
+        </w:rPr>
+        <w:t>Output: the structure with the given residue mutated to proline</w:t>
+      </w:r>
+    </w:p>
+    <w:p>
+      <w:pPr>
+        <w:pStyle w:val="ListParagraph"/>
+        <w:numPr>
+          <w:ilvl w:val="1"/>
+          <w:numId w:val="8"/>
+        </w:numPr>
+        <w:rPr>
+          <w:rStyle w:val="Hyperlink"/>
+          <w:rFonts w:ascii="Arial" w:hAnsi="Arial" w:cs="Arial"/>
+          <w:color w:val="auto"/>
+          <w:sz w:val="20"/>
+          <w:szCs w:val="20"/>
+          <w:u w:val="none"/>
+        </w:rPr>
+      </w:pPr>
+      <w:r>
+        <w:rPr>
+          <w:rStyle w:val="Hyperlink"/>
+          <w:rFonts w:ascii="Arial" w:hAnsi="Arial" w:cs="Arial"/>
+          <w:color w:val="auto"/>
+          <w:sz w:val="20"/>
+          <w:szCs w:val="20"/>
+          <w:u w:val="none"/>
+        </w:rPr>
+        <w:t>N</w:t>
+      </w:r>
+      <w:r>
+        <w:rPr>
+          <w:rStyle w:val="Hyperlink"/>
+          <w:rFonts w:ascii="Arial" w:hAnsi="Arial" w:cs="Arial"/>
+          <w:color w:val="auto"/>
+          <w:sz w:val="20"/>
+          <w:szCs w:val="20"/>
+          <w:u w:val="none"/>
+        </w:rPr>
+        <w:t>OTE:</w:t>
+      </w:r>
+    </w:p>
+    <w:p>
+      <w:pPr>
+        <w:pStyle w:val="ListParagraph"/>
+        <w:numPr>
+          <w:ilvl w:val="2"/>
+          <w:numId w:val="8"/>
+        </w:numPr>
+        <w:rPr>
+          <w:rStyle w:val="Hyperlink"/>
+          <w:rFonts w:ascii="Arial" w:hAnsi="Arial" w:cs="Arial"/>
+          <w:color w:val="auto"/>
+          <w:sz w:val="20"/>
+          <w:szCs w:val="20"/>
+          <w:u w:val="none"/>
+        </w:rPr>
+      </w:pPr>
+      <w:r>
+        <w:rPr>
+          <w:rStyle w:val="Hyperlink"/>
+          <w:rFonts w:ascii="Arial" w:hAnsi="Arial" w:cs="Arial"/>
+          <w:color w:val="auto"/>
+          <w:sz w:val="20"/>
+          <w:szCs w:val="20"/>
+          <w:u w:val="none"/>
+        </w:rPr>
+        <w:t xml:space="preserve">before replacing the selected residue, modify the residue ID of </w:t>
+      </w:r>
+      <w:r>
+        <w:rPr>
+          <w:rStyle w:val="Hyperlink"/>
+          <w:rFonts w:ascii="Arial" w:hAnsi="Arial" w:cs="Arial"/>
+          <w:color w:val="auto"/>
+          <w:sz w:val="20"/>
+          <w:szCs w:val="20"/>
+          <w:u w:val="none"/>
+        </w:rPr>
+        <w:t>proline that is returned</w:t>
+      </w:r>
+      <w:r>
+        <w:rPr>
+          <w:rStyle w:val="Hyperlink"/>
+          <w:rFonts w:ascii="Arial" w:hAnsi="Arial" w:cs="Arial"/>
+          <w:color w:val="auto"/>
+          <w:sz w:val="20"/>
+          <w:szCs w:val="20"/>
+          <w:u w:val="none"/>
+        </w:rPr>
+        <w:t xml:space="preserve"> by the class that handling proline conformation</w:t>
+      </w:r>
+      <w:r>
+        <w:rPr>
+          <w:rStyle w:val="Hyperlink"/>
+          <w:rFonts w:ascii="Arial" w:hAnsi="Arial" w:cs="Arial"/>
+          <w:color w:val="auto"/>
+          <w:sz w:val="20"/>
+          <w:szCs w:val="20"/>
+          <w:u w:val="none"/>
+        </w:rPr>
+        <w:t>s to be identical to the selected residue</w:t>
+      </w:r>
+    </w:p>
+    <w:p>
+      <w:pPr>
+        <w:pStyle w:val="ListParagraph"/>
+        <w:numPr>
+          <w:ilvl w:val="1"/>
+          <w:numId w:val="8"/>
+        </w:numPr>
+        <w:rPr>
+          <w:rStyle w:val="Hyperlink"/>
+          <w:rFonts w:ascii="Arial" w:hAnsi="Arial" w:cs="Arial"/>
+          <w:color w:val="auto"/>
+          <w:sz w:val="20"/>
+          <w:szCs w:val="20"/>
+          <w:u w:val="none"/>
+        </w:rPr>
+      </w:pPr>
+      <w:r>
+        <w:rPr>
+          <w:rStyle w:val="Hyperlink"/>
+          <w:rFonts w:ascii="Arial" w:hAnsi="Arial" w:cs="Arial"/>
+          <w:color w:val="auto"/>
+          <w:sz w:val="20"/>
+          <w:szCs w:val="20"/>
+          <w:u w:val="none"/>
+        </w:rPr>
+        <w:t>Test function:</w:t>
+      </w:r>
+    </w:p>
+    <w:p>
+      <w:pPr>
+        <w:pStyle w:val="ListParagraph"/>
+        <w:numPr>
+          <w:ilvl w:val="2"/>
+          <w:numId w:val="8"/>
+        </w:numPr>
+        <w:rPr>
+          <w:rStyle w:val="Hyperlink"/>
+          <w:rFonts w:ascii="Arial" w:hAnsi="Arial" w:cs="Arial"/>
+          <w:color w:val="auto"/>
+          <w:sz w:val="20"/>
+          <w:szCs w:val="20"/>
+          <w:u w:val="none"/>
+        </w:rPr>
+      </w:pPr>
+      <w:r>
+        <w:rPr>
+          <w:rStyle w:val="Hyperlink"/>
+          <w:rFonts w:ascii="Arial" w:hAnsi="Arial" w:cs="Arial"/>
+          <w:color w:val="auto"/>
+          <w:sz w:val="20"/>
+          <w:szCs w:val="20"/>
+          <w:u w:val="none"/>
+        </w:rPr>
+        <w:t xml:space="preserve">Select a proline in a given PDB structure, remove side chain atoms and rename it as GLY.  Then, include that proline (after a randomly move, </w:t>
+      </w:r>
+      <w:proofErr w:type="gramStart"/>
+      <w:r>
+        <w:rPr>
+          <w:rStyle w:val="Hyperlink"/>
+          <w:rFonts w:ascii="Arial" w:hAnsi="Arial" w:cs="Arial"/>
+          <w:color w:val="auto"/>
+          <w:sz w:val="20"/>
+          <w:szCs w:val="20"/>
+          <w:u w:val="none"/>
+        </w:rPr>
+        <w:t>e.g.</w:t>
+      </w:r>
+      <w:proofErr w:type="gramEnd"/>
+      <w:r>
+        <w:rPr>
+          <w:rStyle w:val="Hyperlink"/>
+          <w:rFonts w:ascii="Arial" w:hAnsi="Arial" w:cs="Arial"/>
+          <w:color w:val="auto"/>
+          <w:sz w:val="20"/>
+          <w:szCs w:val="20"/>
+          <w:u w:val="none"/>
+        </w:rPr>
+        <w:t xml:space="preserve"> backbone superimpose with an random residue in the PDB structure) in the proline conformation list.  Carry out the mutation, see if the proline </w:t>
+      </w:r>
+      <w:r>
+        <w:rPr>
+          <w:rStyle w:val="Hyperlink"/>
+          <w:rFonts w:ascii="Arial" w:hAnsi="Arial" w:cs="Arial"/>
+          <w:color w:val="auto"/>
+          <w:sz w:val="20"/>
+          <w:szCs w:val="20"/>
+          <w:u w:val="none"/>
+        </w:rPr>
+        <w:t xml:space="preserve">in the </w:t>
+      </w:r>
+      <w:r>
+        <w:rPr>
+          <w:rStyle w:val="Hyperlink"/>
+          <w:rFonts w:ascii="Arial" w:hAnsi="Arial" w:cs="Arial"/>
+          <w:color w:val="auto"/>
+          <w:sz w:val="20"/>
+          <w:szCs w:val="20"/>
+          <w:u w:val="none"/>
+        </w:rPr>
+        <w:t xml:space="preserve">original </w:t>
+      </w:r>
+      <w:r>
+        <w:rPr>
+          <w:rStyle w:val="Hyperlink"/>
+          <w:rFonts w:ascii="Arial" w:hAnsi="Arial" w:cs="Arial"/>
+          <w:color w:val="auto"/>
+          <w:sz w:val="20"/>
+          <w:szCs w:val="20"/>
+          <w:u w:val="none"/>
+        </w:rPr>
+        <w:t>structure</w:t>
+      </w:r>
+      <w:r>
+        <w:rPr>
+          <w:rStyle w:val="Hyperlink"/>
+          <w:rFonts w:ascii="Arial" w:hAnsi="Arial" w:cs="Arial"/>
+          <w:color w:val="auto"/>
+          <w:sz w:val="20"/>
+          <w:szCs w:val="20"/>
+          <w:u w:val="none"/>
+        </w:rPr>
+        <w:t xml:space="preserve"> </w:t>
+      </w:r>
+      <w:r>
+        <w:rPr>
+          <w:rStyle w:val="Hyperlink"/>
+          <w:rFonts w:ascii="Arial" w:hAnsi="Arial" w:cs="Arial"/>
+          <w:color w:val="auto"/>
+          <w:sz w:val="20"/>
+          <w:szCs w:val="20"/>
+          <w:u w:val="none"/>
+        </w:rPr>
+        <w:t>gets</w:t>
+      </w:r>
+      <w:r>
+        <w:rPr>
+          <w:rStyle w:val="Hyperlink"/>
+          <w:rFonts w:ascii="Arial" w:hAnsi="Arial" w:cs="Arial"/>
+          <w:color w:val="auto"/>
+          <w:sz w:val="20"/>
+          <w:szCs w:val="20"/>
+          <w:u w:val="none"/>
+        </w:rPr>
+        <w:t xml:space="preserve"> restored (identical residue id and side chain atom </w:t>
+      </w:r>
+      <w:proofErr w:type="spellStart"/>
+      <w:r>
+        <w:rPr>
+          <w:rStyle w:val="Hyperlink"/>
+          <w:rFonts w:ascii="Arial" w:hAnsi="Arial" w:cs="Arial"/>
+          <w:color w:val="auto"/>
+          <w:sz w:val="20"/>
+          <w:szCs w:val="20"/>
+          <w:u w:val="none"/>
+        </w:rPr>
+        <w:t>xyzs</w:t>
+      </w:r>
+      <w:proofErr w:type="spellEnd"/>
+      <w:r>
+        <w:rPr>
+          <w:rStyle w:val="Hyperlink"/>
+          <w:rFonts w:ascii="Arial" w:hAnsi="Arial" w:cs="Arial"/>
+          <w:color w:val="auto"/>
+          <w:sz w:val="20"/>
+          <w:szCs w:val="20"/>
+          <w:u w:val="none"/>
+        </w:rPr>
+        <w:t>).</w:t>
       </w:r>
     </w:p>
     <w:p>
@@ -4038,7 +5381,146 @@
           <w:szCs w:val="20"/>
           <w:u w:val="none"/>
         </w:rPr>
-        <w:lastRenderedPageBreak/>
+        <w:t>Calculate the cost of the proline replacement</w:t>
+      </w:r>
+    </w:p>
+    <w:p>
+      <w:pPr>
+        <w:pStyle w:val="ListParagraph"/>
+        <w:numPr>
+          <w:ilvl w:val="1"/>
+          <w:numId w:val="8"/>
+        </w:numPr>
+        <w:rPr>
+          <w:rFonts w:ascii="Arial" w:hAnsi="Arial" w:cs="Arial"/>
+          <w:sz w:val="20"/>
+          <w:szCs w:val="20"/>
+        </w:rPr>
+      </w:pPr>
+      <w:r>
+        <w:rPr>
+          <w:rFonts w:ascii="Arial" w:hAnsi="Arial" w:cs="Arial"/>
+          <w:color w:val="202124"/>
+          <w:spacing w:val="2"/>
+          <w:sz w:val="20"/>
+          <w:szCs w:val="20"/>
+        </w:rPr>
+        <w:t>Count number of neighbor atoms of a given residue</w:t>
+      </w:r>
+    </w:p>
+    <w:p>
+      <w:pPr>
+        <w:pStyle w:val="ListParagraph"/>
+        <w:numPr>
+          <w:ilvl w:val="1"/>
+          <w:numId w:val="8"/>
+        </w:numPr>
+        <w:rPr>
+          <w:rFonts w:ascii="Arial" w:hAnsi="Arial" w:cs="Arial"/>
+          <w:sz w:val="20"/>
+          <w:szCs w:val="20"/>
+        </w:rPr>
+      </w:pPr>
+      <w:r>
+        <w:rPr>
+          <w:rFonts w:ascii="Arial" w:hAnsi="Arial" w:cs="Arial"/>
+          <w:color w:val="202124"/>
+          <w:spacing w:val="2"/>
+          <w:sz w:val="20"/>
+          <w:szCs w:val="20"/>
+        </w:rPr>
+        <w:t>ACC</w:t>
+      </w:r>
+    </w:p>
+    <w:p>
+      <w:pPr>
+        <w:pStyle w:val="ListParagraph"/>
+        <w:numPr>
+          <w:ilvl w:val="1"/>
+          <w:numId w:val="8"/>
+        </w:numPr>
+        <w:rPr>
+          <w:rFonts w:ascii="Arial" w:hAnsi="Arial" w:cs="Arial"/>
+          <w:sz w:val="20"/>
+          <w:szCs w:val="20"/>
+        </w:rPr>
+      </w:pPr>
+      <w:r>
+        <w:rPr>
+          <w:rFonts w:ascii="Arial" w:hAnsi="Arial" w:cs="Arial"/>
+          <w:color w:val="202124"/>
+          <w:spacing w:val="2"/>
+          <w:sz w:val="20"/>
+          <w:szCs w:val="20"/>
+        </w:rPr>
+        <w:t xml:space="preserve">SSE </w:t>
+      </w:r>
+      <w:r>
+        <w:rPr>
+          <w:rFonts w:ascii="Arial" w:hAnsi="Arial" w:cs="Arial"/>
+          <w:color w:val="202124"/>
+          <w:spacing w:val="2"/>
+          <w:sz w:val="20"/>
+          <w:szCs w:val="20"/>
+        </w:rPr>
+        <w:t xml:space="preserve">from </w:t>
+      </w:r>
+      <w:r>
+        <w:rPr>
+          <w:rFonts w:ascii="Arial" w:hAnsi="Arial" w:cs="Arial"/>
+          <w:color w:val="202124"/>
+          <w:spacing w:val="2"/>
+          <w:sz w:val="20"/>
+          <w:szCs w:val="20"/>
+        </w:rPr>
+        <w:t>i-3</w:t>
+      </w:r>
+      <w:r>
+        <w:rPr>
+          <w:rFonts w:ascii="Arial" w:hAnsi="Arial" w:cs="Arial"/>
+          <w:color w:val="202124"/>
+          <w:spacing w:val="2"/>
+          <w:sz w:val="20"/>
+          <w:szCs w:val="20"/>
+        </w:rPr>
+        <w:t xml:space="preserve"> to</w:t>
+      </w:r>
+      <w:r>
+        <w:rPr>
+          <w:rFonts w:ascii="Arial" w:hAnsi="Arial" w:cs="Arial"/>
+          <w:color w:val="202124"/>
+          <w:spacing w:val="2"/>
+          <w:sz w:val="20"/>
+          <w:szCs w:val="20"/>
+        </w:rPr>
+        <w:t xml:space="preserve"> i+3</w:t>
+      </w:r>
+    </w:p>
+    <w:p>
+      <w:pPr>
+        <w:pStyle w:val="ListParagraph"/>
+        <w:numPr>
+          <w:ilvl w:val="0"/>
+          <w:numId w:val="8"/>
+        </w:numPr>
+        <w:rPr>
+          <w:rStyle w:val="Hyperlink"/>
+          <w:rFonts w:ascii="Arial" w:hAnsi="Arial" w:cs="Arial"/>
+          <w:color w:val="auto"/>
+          <w:sz w:val="20"/>
+          <w:szCs w:val="20"/>
+          <w:u w:val="none"/>
+        </w:rPr>
+      </w:pPr>
+      <w:r>
+        <w:rPr>
+          <w:rStyle w:val="Hyperlink"/>
+          <w:rFonts w:ascii="Arial" w:hAnsi="Arial" w:cs="Arial"/>
+          <w:color w:val="auto"/>
+          <w:sz w:val="20"/>
+          <w:szCs w:val="20"/>
+          <w:u w:val="none"/>
+        </w:rPr>
         <w:t xml:space="preserve">Compare automatically identified sites </w:t>
       </w:r>
       <w:r>
@@ -4208,7 +5690,7 @@
 </file>
 
 <file path=word/numbering.xml><?xml version="1.0" encoding="utf-8"?>
-<w:numbering xmlns:wpc="http://schemas.microsoft.com/office/word/2010/wordprocessingCanvas" xmlns:cx="http://schemas.microsoft.com/office/drawing/2014/chartex" xmlns:cx1="http://schemas.microsoft.com/office/drawing/2015/9/8/chartex" xmlns:cx2="http://schemas.microsoft.com/office/drawing/2015/10/21/chartex" xmlns:cx3="http://schemas.microsoft.com/office/drawing/2016/5/9/chartex" xmlns:cx4="http://schemas.microsoft.com/office/drawing/2016/5/10/chartex" xmlns:cx5="http://schemas.microsoft.com/office/drawing/2016/5/11/chartex" xmlns:cx6="http://schemas.microsoft.com/office/drawing/2016/5/12/chartex" xmlns:cx7="http://schemas.microsoft.com/office/drawing/2016/5/13/chartex" xmlns:cx8="http://schemas.microsoft.com/office/drawing/2016/5/14/chartex" xmlns:mc="http://schemas.openxmlformats.org/markup-compatibility/2006" xmlns:aink="http://schemas.microsoft.com/office/drawing/2016/ink" xmlns:am3d="http://schemas.microsoft.com/office/drawing/2017/model3d" xmlns:o="urn:schemas-microsoft-com:office:office" xmlns:r="http://schemas.openxmlformats.org/officeDocument/2006/relationships" xmlns:m="http://schemas.openxmlformats.org/officeDocument/2006/math" xmlns:v="urn:schemas-microsoft-com:vml" xmlns:wp14="http://schemas.microsoft.com/office/word/2010/wordprocessingDrawing" xmlns:wp="http://schemas.openxmlformats.org/drawingml/2006/wordprocessingDrawing" xmlns:w10="urn:schemas-microsoft-com:office:word" xmlns:w="http://schemas.openxmlformats.org/wordprocessingml/2006/main" xmlns:w14="http://schemas.microsoft.com/office/word/2010/wordml" xmlns:w15="http://schemas.microsoft.com/office/word/2012/wordml" xmlns:w16cex="http://schemas.microsoft.com/office/word/2018/wordml/cex" xmlns:w16cid="http://schemas.microsoft.com/office/word/2016/wordml/cid" xmlns:w16="http://schemas.microsoft.com/office/word/2018/wordml" xmlns:w16se="http://schemas.microsoft.com/office/word/2015/wordml/symex" xmlns:wpg="http://schemas.microsoft.com/office/word/2010/wordprocessingGroup" xmlns:wpi="http://schemas.microsoft.com/office/word/2010/wordprocessingInk" xmlns:wne="http://schemas.microsoft.com/office/word/2006/wordml" xmlns:wps="http://schemas.microsoft.com/office/word/2010/wordprocessingShape" mc:Ignorable="w14 w15 w16se w16cid w16 w16cex wp14">
+<w:numbering xmlns:wpc="http://schemas.microsoft.com/office/word/2010/wordprocessingCanvas" xmlns:cx="http://schemas.microsoft.com/office/drawing/2014/chartex" xmlns:cx1="http://schemas.microsoft.com/office/drawing/2015/9/8/chartex" xmlns:cx2="http://schemas.microsoft.com/office/drawing/2015/10/21/chartex" xmlns:cx3="http://schemas.microsoft.com/office/drawing/2016/5/9/chartex" xmlns:cx4="http://schemas.microsoft.com/office/drawing/2016/5/10/chartex" xmlns:cx5="http://schemas.microsoft.com/office/drawing/2016/5/11/chartex" xmlns:cx6="http://schemas.microsoft.com/office/drawing/2016/5/12/chartex" xmlns:cx7="http://schemas.microsoft.com/office/drawing/2016/5/13/chartex" xmlns:cx8="http://schemas.microsoft.com/office/drawing/2016/5/14/chartex" xmlns:mc="http://schemas.openxmlformats.org/markup-compatibility/2006" xmlns:aink="http://schemas.microsoft.com/office/drawing/2016/ink" xmlns:am3d="http://schemas.microsoft.com/office/drawing/2017/model3d" xmlns:o="urn:schemas-microsoft-com:office:office" xmlns:r="http://schemas.openxmlformats.org/officeDocument/2006/relationships" xmlns:m="http://schemas.openxmlformats.org/officeDocument/2006/math" xmlns:v="urn:schemas-microsoft-com:vml" xmlns:wp14="http://schemas.microsoft.com/office/word/2010/wordprocessingDrawing" xmlns:wp="http://schemas.openxmlformats.org/drawingml/2006/wordprocessingDrawing" xmlns:w10="urn:schemas-microsoft-com:office:word" xmlns:w="http://schemas.openxmlformats.org/wordprocessingml/2006/main" xmlns:w14="http://schemas.microsoft.com/office/word/2010/wordml" xmlns:w15="http://schemas.microsoft.com/office/word/2012/wordml" xmlns:w16cex="http://schemas.microsoft.com/office/word/2018/wordml/cex" xmlns:w16cid="http://schemas.microsoft.com/office/word/2016/wordml/cid" xmlns:w16="http://schemas.microsoft.com/office/word/2018/wordml" xmlns:w16sdtdh="http://schemas.microsoft.com/office/word/2020/wordml/sdtdatahash" xmlns:w16se="http://schemas.microsoft.com/office/word/2015/wordml/symex" xmlns:wpg="http://schemas.microsoft.com/office/word/2010/wordprocessingGroup" xmlns:wpi="http://schemas.microsoft.com/office/word/2010/wordprocessingInk" xmlns:wne="http://schemas.microsoft.com/office/word/2006/wordml" xmlns:wps="http://schemas.microsoft.com/office/word/2010/wordprocessingShape" mc:Ignorable="w14 w15 w16se w16cid w16 w16cex w16sdtdh wp14">
   <w:abstractNum w:abstractNumId="0" w15:restartNumberingAfterBreak="0">
     <w:nsid w:val="25073E02"/>
     <w:multiLevelType w:val="hybridMultilevel"/>
@@ -5393,7 +6875,7 @@
         <w:rFonts w:ascii="Symbol" w:hAnsi="Symbol" w:hint="default"/>
       </w:rPr>
     </w:lvl>
-    <w:lvl w:ilvl="4" w:tplc="04090003" w:tentative="1">
+    <w:lvl w:ilvl="4" w:tplc="04090003">
       <w:start w:val="1"/>
       <w:numFmt w:val="bullet"/>
       <w:lvlText w:val="o"/>
@@ -5491,7 +6973,7 @@
 </file>
 
 <file path=word/styles.xml><?xml version="1.0" encoding="utf-8"?>
-<w:styles xmlns:mc="http://schemas.openxmlformats.org/markup-compatibility/2006" xmlns:r="http://schemas.openxmlformats.org/officeDocument/2006/relationships" xmlns:w="http://schemas.openxmlformats.org/wordprocessingml/2006/main" xmlns:w14="http://schemas.microsoft.com/office/word/2010/wordml" xmlns:w15="http://schemas.microsoft.com/office/word/2012/wordml" xmlns:w16cex="http://schemas.microsoft.com/office/word/2018/wordml/cex" xmlns:w16cid="http://schemas.microsoft.com/office/word/2016/wordml/cid" xmlns:w16="http://schemas.microsoft.com/office/word/2018/wordml" xmlns:w16se="http://schemas.microsoft.com/office/word/2015/wordml/symex" mc:Ignorable="w14 w15 w16se w16cid w16 w16cex">
+<w:styles xmlns:mc="http://schemas.openxmlformats.org/markup-compatibility/2006" xmlns:r="http://schemas.openxmlformats.org/officeDocument/2006/relationships" xmlns:w="http://schemas.openxmlformats.org/wordprocessingml/2006/main" xmlns:w14="http://schemas.microsoft.com/office/word/2010/wordml" xmlns:w15="http://schemas.microsoft.com/office/word/2012/wordml" xmlns:w16cex="http://schemas.microsoft.com/office/word/2018/wordml/cex" xmlns:w16cid="http://schemas.microsoft.com/office/word/2016/wordml/cid" xmlns:w16="http://schemas.microsoft.com/office/word/2018/wordml" xmlns:w16sdtdh="http://schemas.microsoft.com/office/word/2020/wordml/sdtdatahash" xmlns:w16se="http://schemas.microsoft.com/office/word/2015/wordml/symex" mc:Ignorable="w14 w15 w16se w16cid w16 w16cex w16sdtdh">
   <w:docDefaults>
     <w:rPrDefault>
       <w:rPr>

</xml_diff>